<commit_message>
Add Bruce's revision to the cover letter
</commit_message>
<xml_diff>
--- a/initialSubmission/Cover Letter.docx
+++ b/initialSubmission/Cover Letter.docx
@@ -333,125 +333,99 @@
         <w:t xml:space="preserve">we examined the potential of optimizing </w:t>
       </w:r>
       <w:r>
-        <w:t>quantitative magnetization transfer (</w:t>
+        <w:t>quantitative magnetization transfer (qMT)</w:t>
+      </w:r>
+      <w:r>
+        <w:t xml:space="preserve"> fitted parameters </w:t>
+      </w:r>
+      <w:r>
+        <w:t xml:space="preserve">against </w:t>
+      </w:r>
+      <w:r>
+        <w:t>B</w:t>
+      </w:r>
+      <w:r>
+        <w:rPr>
+          <w:vertAlign w:val="subscript"/>
+        </w:rPr>
+        <w:t>1</w:t>
+      </w:r>
+      <w:r>
+        <w:t>-</w:t>
+      </w:r>
+      <w:r>
+        <w:t>inaccuracies</w:t>
+      </w:r>
+      <w:r>
+        <w:t xml:space="preserve"> by developing and implementing a sensitivity-regularized approach of acquisition protocol </w:t>
+      </w:r>
+      <w:r>
+        <w:t>design</w:t>
+      </w:r>
+      <w:r>
+        <w:t>. Using Monte Carlo simulations, we evaluated a protocol optimized by sensitivity-regularization against two other protocols (</w:t>
       </w:r>
       <w:proofErr w:type="spellStart"/>
       <w:r>
-        <w:t>qMT</w:t>
+        <w:t>unregularized</w:t>
       </w:r>
       <w:proofErr w:type="spellEnd"/>
       <w:r>
+        <w:t xml:space="preserve"> optimization, and uniform sampling) for a wide range of conditions (B</w:t>
+      </w:r>
+      <w:r>
+        <w:rPr>
+          <w:vertAlign w:val="subscript"/>
+        </w:rPr>
+        <w:t>1</w:t>
+      </w:r>
+      <w:r>
+        <w:t xml:space="preserve"> errors, signal-to-noise values, tissue types).</w:t>
+      </w:r>
+      <w:r>
+        <w:t xml:space="preserve"> The </w:t>
+      </w:r>
+      <w:r>
+        <w:t xml:space="preserve">qMT </w:t>
+      </w:r>
+      <w:r>
+        <w:t xml:space="preserve">optimization software developed in this work is </w:t>
+      </w:r>
+      <w:r>
+        <w:t xml:space="preserve">being </w:t>
+      </w:r>
+      <w:r>
+        <w:t>released</w:t>
+      </w:r>
+      <w:r>
+        <w:t xml:space="preserve"> as an open-source project online.</w:t>
+      </w:r>
+      <w:r>
+        <w:t xml:space="preserve"> This work demonstrates that using by using </w:t>
+      </w:r>
+      <w:r>
+        <w:t>the proposed optimization approach</w:t>
+      </w:r>
+      <w:r>
+        <w:t xml:space="preserve">, </w:t>
+      </w:r>
+      <w:r>
+        <w:t>the pool-size ratio (</w:t>
+      </w:r>
+      <w:proofErr w:type="spellStart"/>
+      <w:r>
+        <w:t>F</w:t>
+      </w:r>
+      <w:proofErr w:type="spellEnd"/>
+      <w:r>
         <w:t>)</w:t>
       </w:r>
       <w:r>
-        <w:t xml:space="preserve"> fitted parameters </w:t>
-      </w:r>
-      <w:r>
-        <w:t xml:space="preserve">against </w:t>
-      </w:r>
-      <w:r>
-        <w:t>B</w:t>
-      </w:r>
-      <w:r>
-        <w:rPr>
-          <w:vertAlign w:val="subscript"/>
-        </w:rPr>
-        <w:t>1</w:t>
-      </w:r>
-      <w:r>
-        <w:t>-</w:t>
-      </w:r>
-      <w:r>
-        <w:t>inaccuracies</w:t>
-      </w:r>
-      <w:r>
-        <w:t xml:space="preserve"> by developing and implementing a sensitivity-regularized approach of acquisition protocol </w:t>
-      </w:r>
-      <w:r>
-        <w:t>design</w:t>
-      </w:r>
-      <w:r>
-        <w:t>. Using Monte Carlo simulations, we evaluated a protocol optimized by sensitivity-regularization against two other protocols (</w:t>
-      </w:r>
-      <w:proofErr w:type="spellStart"/>
-      <w:r>
-        <w:t>unregularized</w:t>
-      </w:r>
-      <w:proofErr w:type="spellEnd"/>
-      <w:r>
-        <w:t xml:space="preserve"> optimization, and uniform sampling) for a wide range of conditions (B</w:t>
-      </w:r>
-      <w:r>
-        <w:rPr>
-          <w:vertAlign w:val="subscript"/>
-        </w:rPr>
-        <w:t>1</w:t>
-      </w:r>
-      <w:r>
-        <w:t xml:space="preserve"> errors, signal-to-noise values, tissue types).</w:t>
-      </w:r>
-      <w:r>
-        <w:t xml:space="preserve"> The </w:t>
-      </w:r>
-      <w:proofErr w:type="spellStart"/>
-      <w:r>
-        <w:t>qMT</w:t>
-      </w:r>
-      <w:proofErr w:type="spellEnd"/>
-      <w:r>
-        <w:t xml:space="preserve"> </w:t>
-      </w:r>
-      <w:r>
-        <w:t xml:space="preserve">optimization software developed in this work is </w:t>
-      </w:r>
-      <w:r>
-        <w:t xml:space="preserve">being </w:t>
-      </w:r>
-      <w:r>
-        <w:t>released</w:t>
-      </w:r>
-      <w:r>
-        <w:t xml:space="preserve"> as an open-source project online.</w:t>
-      </w:r>
-      <w:r>
-        <w:t xml:space="preserve"> This work demonstrates that using by using </w:t>
-      </w:r>
-      <w:r>
-        <w:t>the proposed optimization approach</w:t>
-      </w:r>
-      <w:r>
-        <w:t xml:space="preserve">, </w:t>
-      </w:r>
-      <w:r>
-        <w:t>the pool-size ratio (</w:t>
-      </w:r>
-      <w:proofErr w:type="spellStart"/>
-      <w:r>
-        <w:t>F</w:t>
-      </w:r>
-      <w:proofErr w:type="spellEnd"/>
-      <w:r>
-        <w:t>)</w:t>
-      </w:r>
-      <w:r>
-        <w:t xml:space="preserve">, a </w:t>
-      </w:r>
-      <w:proofErr w:type="spellStart"/>
-      <w:r>
-        <w:t>qMT</w:t>
-      </w:r>
-      <w:proofErr w:type="spellEnd"/>
-      <w:r>
-        <w:t xml:space="preserve"> parameter that correlates with </w:t>
-      </w:r>
-      <w:r>
-        <w:t xml:space="preserve">demyelination and </w:t>
-      </w:r>
-      <w:proofErr w:type="spellStart"/>
-      <w:r>
-        <w:t>remyelination</w:t>
-      </w:r>
-      <w:proofErr w:type="spellEnd"/>
+        <w:t xml:space="preserve">, a qMT parameter that correlates with </w:t>
+      </w:r>
+      <w:r>
+        <w:t>demyelination and remyelination</w:t>
+      </w:r>
       <w:r>
         <w:t xml:space="preserve"> in multiple sclerosis lesions,</w:t>
       </w:r>
@@ -524,7 +498,16 @@
         <w:t xml:space="preserve">Please note that in our submission form, we have indicated two opposed potential reviewers for this work. The reason for this is that both individuals have already agreed to be </w:t>
       </w:r>
       <w:r>
-        <w:t>examiners for a PhD thesis that includes this work.</w:t>
+        <w:t>examiners for my</w:t>
+      </w:r>
+      <w:r>
+        <w:t xml:space="preserve"> PhD thesis that includes this work</w:t>
+      </w:r>
+      <w:r>
+        <w:t xml:space="preserve"> and McGill University regulations indicate these examiners should not have been involved in the review of included manuscripts</w:t>
+      </w:r>
+      <w:r>
+        <w:t>.</w:t>
       </w:r>
     </w:p>
     <w:p>
@@ -534,8 +517,6 @@
           <w:color w:val="000000"/>
         </w:rPr>
       </w:pPr>
-      <w:bookmarkStart w:id="0" w:name="_GoBack"/>
-      <w:bookmarkEnd w:id="0"/>
     </w:p>
     <w:p>
       <w:pPr>
@@ -548,7 +529,13 @@
         <w:rPr>
           <w:color w:val="000000"/>
         </w:rPr>
-        <w:t xml:space="preserve">Overall, we believe that </w:t>
+        <w:t>W</w:t>
+      </w:r>
+      <w:r>
+        <w:rPr>
+          <w:color w:val="000000"/>
+        </w:rPr>
+        <w:t xml:space="preserve">e believe that </w:t>
       </w:r>
       <w:r>
         <w:rPr>
@@ -1276,12 +1263,13 @@
       <w:szCs w:val="24"/>
     </w:rPr>
   </w:style>
-  <w:style w:type="character" w:default="1" w:styleId="Policepardfaut">
+  <w:style w:type="character" w:default="1" w:styleId="DefaultParagraphFont">
     <w:name w:val="Default Paragraph Font"/>
     <w:uiPriority w:val="1"/>
+    <w:semiHidden/>
     <w:unhideWhenUsed/>
   </w:style>
-  <w:style w:type="table" w:default="1" w:styleId="TableauNormal">
+  <w:style w:type="table" w:default="1" w:styleId="TableNormal">
     <w:name w:val="Normal Table"/>
     <w:uiPriority w:val="99"/>
     <w:semiHidden/>
@@ -1296,24 +1284,24 @@
       </w:tblCellMar>
     </w:tblPr>
   </w:style>
-  <w:style w:type="numbering" w:default="1" w:styleId="Aucuneliste">
+  <w:style w:type="numbering" w:default="1" w:styleId="NoList">
     <w:name w:val="No List"/>
     <w:uiPriority w:val="99"/>
     <w:semiHidden/>
     <w:unhideWhenUsed/>
   </w:style>
-  <w:style w:type="character" w:styleId="Lienhypertexte">
+  <w:style w:type="character" w:styleId="Hyperlink">
     <w:name w:val="Hyperlink"/>
-    <w:basedOn w:val="Policepardfaut"/>
+    <w:basedOn w:val="DefaultParagraphFont"/>
     <w:rsid w:val="008F4B7F"/>
     <w:rPr>
       <w:color w:val="000000"/>
       <w:u w:val="single"/>
     </w:rPr>
   </w:style>
-  <w:style w:type="character" w:styleId="Lienhypertextevisit">
+  <w:style w:type="character" w:styleId="FollowedHyperlink">
     <w:name w:val="FollowedHyperlink"/>
-    <w:basedOn w:val="Policepardfaut"/>
+    <w:basedOn w:val="DefaultParagraphFont"/>
     <w:rsid w:val="001F4A9E"/>
     <w:rPr>
       <w:color w:val="800080"/>
@@ -1322,7 +1310,7 @@
   </w:style>
   <w:style w:type="character" w:customStyle="1" w:styleId="apple-style-span">
     <w:name w:val="apple-style-span"/>
-    <w:basedOn w:val="Policepardfaut"/>
+    <w:basedOn w:val="DefaultParagraphFont"/>
     <w:rsid w:val="00E3655B"/>
   </w:style>
 </w:styles>

</xml_diff>